<commit_message>
Added some pages , and arranged pages in Products folder
</commit_message>
<xml_diff>
--- a/Asignments/Design-Asignments.docx
+++ b/Asignments/Design-Asignments.docx
@@ -101,23 +101,22 @@
           <w:i/>
           <w:sz w:val="20"/>
         </w:rPr>
-        <w:t>&lt;</w:t>
-      </w:r>
-      <w:proofErr w:type="gramStart"/>
+        <w:t xml:space="preserve">&lt;номер на задача&gt; </w:t>
+      </w:r>
       <w:r>
         <w:rPr>
           <w:i/>
           <w:sz w:val="20"/>
-        </w:rPr>
-        <w:t>номер</w:t>
-      </w:r>
-      <w:proofErr w:type="gramEnd"/>
+          <w:lang w:val="en-US"/>
+        </w:rPr>
+        <w:t xml:space="preserve">- </w:t>
+      </w:r>
       <w:r>
         <w:rPr>
           <w:i/>
           <w:sz w:val="20"/>
         </w:rPr>
-        <w:t xml:space="preserve"> на задача&gt; </w:t>
+        <w:t>тук трябва да има форма(&lt;</w:t>
       </w:r>
       <w:r>
         <w:rPr>
@@ -125,55 +124,31 @@
           <w:sz w:val="20"/>
           <w:lang w:val="en-US"/>
         </w:rPr>
-        <w:t xml:space="preserve">- </w:t>
-      </w:r>
-      <w:r>
+        <w:t>form&gt;)</w:t>
+      </w:r>
+    </w:p>
+    <w:p>
+      <w:pPr>
+        <w:spacing w:line="240" w:lineRule="auto"/>
         <w:rPr>
           <w:i/>
           <w:sz w:val="20"/>
         </w:rPr>
-        <w:t>тук трябва да има форма(&lt;</w:t>
-      </w:r>
+      </w:pPr>
       <w:r>
         <w:rPr>
           <w:i/>
           <w:sz w:val="20"/>
           <w:lang w:val="en-US"/>
         </w:rPr>
-        <w:t>form&gt;)</w:t>
-      </w:r>
-    </w:p>
-    <w:p>
-      <w:pPr>
-        <w:spacing w:line="240" w:lineRule="auto"/>
+        <w:t>(A) &lt;</w:t>
+      </w:r>
+      <w:r>
         <w:rPr>
           <w:i/>
           <w:sz w:val="20"/>
         </w:rPr>
-      </w:pPr>
-      <w:r>
-        <w:rPr>
-          <w:i/>
-          <w:sz w:val="20"/>
-          <w:lang w:val="en-US"/>
-        </w:rPr>
-        <w:t>(A) &lt;</w:t>
-      </w:r>
-      <w:proofErr w:type="gramStart"/>
-      <w:r>
-        <w:rPr>
-          <w:i/>
-          <w:sz w:val="20"/>
-        </w:rPr>
-        <w:t>номер</w:t>
-      </w:r>
-      <w:proofErr w:type="gramEnd"/>
-      <w:r>
-        <w:rPr>
-          <w:i/>
-          <w:sz w:val="20"/>
-        </w:rPr>
-        <w:t xml:space="preserve"> на задача&gt; - това го вижда само админа , не му е нужно да може да спечели конкурс за кр</w:t>
+        <w:t>номер на задача&gt; - това го вижда само админа , не му е нужно да може да спечели конкурс за кр</w:t>
       </w:r>
       <w:r>
         <w:rPr>
@@ -455,15 +430,7 @@
         <w:t>.</w:t>
       </w:r>
       <w:r>
-        <w:t xml:space="preserve">На тази страница има само 1 бутон с който приемаш </w:t>
-      </w:r>
-      <w:proofErr w:type="gramStart"/>
-      <w:r>
-        <w:t>поръчката ,</w:t>
-      </w:r>
-      <w:proofErr w:type="gramEnd"/>
-      <w:r>
-        <w:t xml:space="preserve"> както и информация за получаването при приемане.</w:t>
+        <w:t>На тази страница има само 1 бутон с който приемаш поръчката , както и информация за получаването при приемане.</w:t>
       </w:r>
     </w:p>
     <w:p>
@@ -526,6 +493,13 @@
         </w:rPr>
         <w:t xml:space="preserve"> </w:t>
       </w:r>
+      <w:r>
+        <w:rPr>
+          <w:b/>
+          <w:lang w:val="en-US"/>
+        </w:rPr>
+        <w:t>(OK)</w:t>
+      </w:r>
     </w:p>
     <w:p>
       <w:pPr>
@@ -597,6 +571,13 @@
         </w:rPr>
         <w:t xml:space="preserve"> 1h</w:t>
       </w:r>
+      <w:r>
+        <w:rPr>
+          <w:b/>
+          <w:lang w:val="en-US"/>
+        </w:rPr>
+        <w:t xml:space="preserve"> (OK)</w:t>
+      </w:r>
     </w:p>
     <w:p>
       <w:pPr>
@@ -697,15 +678,21 @@
         </w:rPr>
         <w:t xml:space="preserve"> 1h</w:t>
       </w:r>
-    </w:p>
-    <w:p>
-      <w:pPr>
-        <w:spacing w:line="240" w:lineRule="auto"/>
-        <w:rPr>
-          <w:lang w:val="en-US"/>
-        </w:rPr>
-      </w:pPr>
-      <w:proofErr w:type="gramStart"/>
+      <w:r>
+        <w:rPr>
+          <w:b/>
+          <w:lang w:val="en-US"/>
+        </w:rPr>
+        <w:t xml:space="preserve"> (OK)</w:t>
+      </w:r>
+    </w:p>
+    <w:p>
+      <w:pPr>
+        <w:spacing w:line="240" w:lineRule="auto"/>
+        <w:rPr>
+          <w:lang w:val="en-US"/>
+        </w:rPr>
+      </w:pPr>
       <w:r>
         <w:rPr>
           <w:lang w:val="en-US"/>
@@ -715,16 +702,14 @@
       <w:r>
         <w:t>Форма за регистрация.</w:t>
       </w:r>
-      <w:proofErr w:type="gramEnd"/>
-    </w:p>
-    <w:p>
-      <w:pPr>
-        <w:spacing w:line="240" w:lineRule="auto"/>
-        <w:rPr>
-          <w:b/>
-        </w:rPr>
-      </w:pPr>
-      <w:proofErr w:type="gramStart"/>
+    </w:p>
+    <w:p>
+      <w:pPr>
+        <w:spacing w:line="240" w:lineRule="auto"/>
+        <w:rPr>
+          <w:b/>
+        </w:rPr>
+      </w:pPr>
       <w:r>
         <w:rPr>
           <w:b/>
@@ -752,7 +737,6 @@
         </w:rPr>
         <w:t>линк на всяка страница.</w:t>
       </w:r>
-      <w:proofErr w:type="gramEnd"/>
       <w:r>
         <w:rPr>
           <w:b/>
@@ -952,15 +936,7 @@
         <w:t xml:space="preserve">edit-vat </w:t>
       </w:r>
       <w:r>
-        <w:t>детайлите на вече съществуващата (ако си създателя и</w:t>
-      </w:r>
-      <w:proofErr w:type="gramStart"/>
-      <w:r>
-        <w:t>) ,</w:t>
-      </w:r>
-      <w:proofErr w:type="gramEnd"/>
-      <w:r>
-        <w:t xml:space="preserve"> трябва да има поле с юзернейм , поле за ъплоуд на имидж .</w:t>
+        <w:t>детайлите на вече съществуващата (ако си създателя и) , трябва да има поле с юзернейм , поле за ъплоуд на имидж .</w:t>
       </w:r>
     </w:p>
     <w:p>
@@ -1123,98 +1099,14 @@
         <w:rPr>
           <w:lang w:val="en-US"/>
         </w:rPr>
-        <w:t xml:space="preserve">11.1. </w:t>
-      </w:r>
-      <w:proofErr w:type="spellStart"/>
-      <w:r>
-        <w:rPr>
-          <w:lang w:val="en-US"/>
-        </w:rPr>
-        <w:t>Лист</w:t>
-      </w:r>
-      <w:proofErr w:type="spellEnd"/>
-      <w:r>
-        <w:rPr>
-          <w:lang w:val="en-US"/>
-        </w:rPr>
-        <w:t xml:space="preserve"> с </w:t>
-      </w:r>
-      <w:proofErr w:type="spellStart"/>
-      <w:r>
-        <w:rPr>
-          <w:lang w:val="en-US"/>
-        </w:rPr>
-        <w:t>юзерите</w:t>
-      </w:r>
-      <w:proofErr w:type="spellEnd"/>
+        <w:t>11.1. Лист с юзерите вързани към тази фирма.</w:t>
+      </w:r>
       <w:r>
         <w:rPr>
           <w:lang w:val="en-US"/>
         </w:rPr>
         <w:t xml:space="preserve"> </w:t>
       </w:r>
-      <w:proofErr w:type="spellStart"/>
-      <w:r>
-        <w:rPr>
-          <w:lang w:val="en-US"/>
-        </w:rPr>
-        <w:t>вързани</w:t>
-      </w:r>
-      <w:proofErr w:type="spellEnd"/>
-      <w:r>
-        <w:rPr>
-          <w:lang w:val="en-US"/>
-        </w:rPr>
-        <w:t xml:space="preserve"> </w:t>
-      </w:r>
-      <w:proofErr w:type="spellStart"/>
-      <w:r>
-        <w:rPr>
-          <w:lang w:val="en-US"/>
-        </w:rPr>
-        <w:t>към</w:t>
-      </w:r>
-      <w:proofErr w:type="spellEnd"/>
-      <w:r>
-        <w:rPr>
-          <w:lang w:val="en-US"/>
-        </w:rPr>
-        <w:t xml:space="preserve"> </w:t>
-      </w:r>
-      <w:proofErr w:type="spellStart"/>
-      <w:r>
-        <w:rPr>
-          <w:lang w:val="en-US"/>
-        </w:rPr>
-        <w:t>тази</w:t>
-      </w:r>
-      <w:proofErr w:type="spellEnd"/>
-      <w:r>
-        <w:rPr>
-          <w:lang w:val="en-US"/>
-        </w:rPr>
-        <w:t xml:space="preserve"> </w:t>
-      </w:r>
-      <w:proofErr w:type="spellStart"/>
-      <w:r>
-        <w:rPr>
-          <w:lang w:val="en-US"/>
-        </w:rPr>
-        <w:t>фирма</w:t>
-      </w:r>
-      <w:proofErr w:type="spellEnd"/>
-      <w:r>
-        <w:rPr>
-          <w:lang w:val="en-US"/>
-        </w:rPr>
-        <w:t>.</w:t>
-      </w:r>
-      <w:r>
-        <w:rPr>
-          <w:lang w:val="en-US"/>
-        </w:rPr>
-        <w:t xml:space="preserve"> </w:t>
-      </w:r>
       <w:r>
         <w:t>Линкове за премахване на работник от фирмения акаунт.</w:t>
       </w:r>
@@ -1240,7 +1132,6 @@
         </w:rPr>
         <w:t>12.</w:t>
       </w:r>
-      <w:proofErr w:type="spellStart"/>
       <w:r>
         <w:rPr>
           <w:b/>
@@ -1248,7 +1139,6 @@
         </w:rPr>
         <w:t>removeWorker</w:t>
       </w:r>
-      <w:proofErr w:type="spellEnd"/>
       <w:r>
         <w:rPr>
           <w:b/>
@@ -1652,7 +1542,6 @@
       <w:pPr>
         <w:spacing w:line="240" w:lineRule="auto"/>
       </w:pPr>
-      <w:proofErr w:type="gramStart"/>
       <w:r>
         <w:rPr>
           <w:lang w:val="en-US"/>
@@ -1671,7 +1560,6 @@
       <w:r>
         <w:t>Страница за триене на даден продукт.</w:t>
       </w:r>
-      <w:proofErr w:type="gramEnd"/>
     </w:p>
     <w:p>
       <w:pPr>
@@ -1989,15 +1877,7 @@
         <w:t>.1.</w:t>
       </w:r>
       <w:r>
-        <w:t xml:space="preserve">Като триенето за </w:t>
-      </w:r>
-      <w:proofErr w:type="gramStart"/>
-      <w:r>
-        <w:t>продукт ,</w:t>
-      </w:r>
-      <w:proofErr w:type="gramEnd"/>
-      <w:r>
-        <w:t xml:space="preserve"> но с друг текст</w:t>
+        <w:t>Като триенето за продукт , но с друг текст</w:t>
       </w:r>
     </w:p>
     <w:p>
@@ -2450,7 +2330,6 @@
       <w:pPr>
         <w:spacing w:line="240" w:lineRule="auto"/>
       </w:pPr>
-      <w:proofErr w:type="gramStart"/>
       <w:r>
         <w:rPr>
           <w:lang w:val="en-US"/>
@@ -2460,7 +2339,6 @@
       <w:r>
         <w:t>време горе доло до тук.</w:t>
       </w:r>
-      <w:proofErr w:type="gramEnd"/>
     </w:p>
     <w:p>
       <w:pPr>

</xml_diff>